<commit_message>
Tabela de Estimativas com alterações
</commit_message>
<xml_diff>
--- a/Estimativas/Tabela de Estimativas.docx
+++ b/Estimativas/Tabela de Estimativas.docx
@@ -169,16 +169,20 @@
               <w:rPr>
                 <w:b/>
               </w:rPr>
-              <w:t xml:space="preserve">Mais </w:t>
-            </w:r>
-            <w:proofErr w:type="spellStart"/>
-            <w:r>
-              <w:rPr>
-                <w:b/>
-              </w:rPr>
-              <w:t>provavel</w:t>
-            </w:r>
-            <w:proofErr w:type="spellEnd"/>
+              <w:t>Mais prov</w:t>
+            </w:r>
+            <w:r>
+              <w:rPr>
+                <w:b/>
+              </w:rPr>
+              <w:t>á</w:t>
+            </w:r>
+            <w:r>
+              <w:rPr>
+                <w:b/>
+              </w:rPr>
+              <w:t>vel</w:t>
+            </w:r>
           </w:p>
         </w:tc>
         <w:tc>
@@ -1555,13 +1559,14 @@
         <w:spacing w:line="240" w:lineRule="auto"/>
       </w:pPr>
       <w:r>
-        <w:t xml:space="preserve">//*GBD:  Gerenciamento de banco de </w:t>
+        <w:t xml:space="preserve">//*GBD:  </w:t>
       </w:r>
-      <w:proofErr w:type="gramStart"/>
       <w:r>
-        <w:t>dados .</w:t>
+        <w:t>Gerenciamento de banco de dados</w:t>
       </w:r>
-      <w:proofErr w:type="gramEnd"/>
+      <w:r>
+        <w:t>.</w:t>
+      </w:r>
     </w:p>
     <w:p>
       <w:pPr>
@@ -1603,16 +1608,1667 @@
       <w:pPr>
         <w:tabs>
           <w:tab w:val="left" w:pos="1470"/>
+          <w:tab w:val="left" w:pos="3698"/>
         </w:tabs>
         <w:spacing w:line="240" w:lineRule="auto"/>
       </w:pPr>
       <w:r>
         <w:t>//*$/LOC: Custo por hora. {12,5}</w:t>
       </w:r>
+      <w:r>
+        <w:tab/>
+      </w:r>
+    </w:p>
+    <w:p/>
+    <w:p/>
+    <w:p/>
+    <w:p/>
+    <w:tbl>
+      <w:tblPr>
+        <w:tblStyle w:val="Tabelacomgrade"/>
+        <w:tblW w:w="9606" w:type="dxa"/>
+        <w:tblLayout w:type="fixed"/>
+        <w:tblLook w:val="04A0" w:firstRow="1" w:lastRow="0" w:firstColumn="1" w:lastColumn="0" w:noHBand="0" w:noVBand="1"/>
+      </w:tblPr>
+      <w:tblGrid>
+        <w:gridCol w:w="1101"/>
+        <w:gridCol w:w="1134"/>
+        <w:gridCol w:w="1134"/>
+        <w:gridCol w:w="1275"/>
+        <w:gridCol w:w="1134"/>
+        <w:gridCol w:w="851"/>
+        <w:gridCol w:w="1134"/>
+        <w:gridCol w:w="992"/>
+        <w:gridCol w:w="851"/>
+      </w:tblGrid>
+      <w:tr>
+        <w:tc>
+          <w:tcPr>
+            <w:tcW w:w="1101" w:type="dxa"/>
+          </w:tcPr>
+          <w:p>
+            <w:pPr>
+              <w:tabs>
+                <w:tab w:val="left" w:pos="1470"/>
+              </w:tabs>
+              <w:jc w:val="center"/>
+              <w:rPr>
+                <w:b/>
+              </w:rPr>
+            </w:pPr>
+            <w:r>
+              <w:rPr>
+                <w:b/>
+              </w:rPr>
+              <w:lastRenderedPageBreak/>
+              <w:t>Função</w:t>
+            </w:r>
+          </w:p>
+        </w:tc>
+        <w:tc>
+          <w:tcPr>
+            <w:tcW w:w="1134" w:type="dxa"/>
+          </w:tcPr>
+          <w:p>
+            <w:pPr>
+              <w:tabs>
+                <w:tab w:val="left" w:pos="1470"/>
+              </w:tabs>
+              <w:jc w:val="center"/>
+              <w:rPr>
+                <w:b/>
+              </w:rPr>
+            </w:pPr>
+            <w:r>
+              <w:rPr>
+                <w:b/>
+              </w:rPr>
+              <w:t>Otimista</w:t>
+            </w:r>
+          </w:p>
+        </w:tc>
+        <w:tc>
+          <w:tcPr>
+            <w:tcW w:w="1134" w:type="dxa"/>
+          </w:tcPr>
+          <w:p>
+            <w:pPr>
+              <w:tabs>
+                <w:tab w:val="left" w:pos="1470"/>
+              </w:tabs>
+              <w:jc w:val="center"/>
+              <w:rPr>
+                <w:b/>
+              </w:rPr>
+            </w:pPr>
+            <w:r>
+              <w:rPr>
+                <w:b/>
+              </w:rPr>
+              <w:t>Mais prová</w:t>
+            </w:r>
+            <w:r>
+              <w:rPr>
+                <w:b/>
+              </w:rPr>
+              <w:t>vel</w:t>
+            </w:r>
+          </w:p>
+        </w:tc>
+        <w:tc>
+          <w:tcPr>
+            <w:tcW w:w="1275" w:type="dxa"/>
+          </w:tcPr>
+          <w:p>
+            <w:pPr>
+              <w:tabs>
+                <w:tab w:val="left" w:pos="1470"/>
+              </w:tabs>
+              <w:jc w:val="center"/>
+              <w:rPr>
+                <w:b/>
+              </w:rPr>
+            </w:pPr>
+            <w:r>
+              <w:rPr>
+                <w:b/>
+              </w:rPr>
+              <w:t>Pessimista</w:t>
+            </w:r>
+          </w:p>
+        </w:tc>
+        <w:tc>
+          <w:tcPr>
+            <w:tcW w:w="1134" w:type="dxa"/>
+          </w:tcPr>
+          <w:p>
+            <w:pPr>
+              <w:tabs>
+                <w:tab w:val="left" w:pos="1470"/>
+              </w:tabs>
+              <w:jc w:val="center"/>
+              <w:rPr>
+                <w:b/>
+              </w:rPr>
+            </w:pPr>
+            <w:r>
+              <w:rPr>
+                <w:b/>
+              </w:rPr>
+              <w:t>LOC esperado</w:t>
+            </w:r>
+          </w:p>
+        </w:tc>
+        <w:tc>
+          <w:tcPr>
+            <w:tcW w:w="851" w:type="dxa"/>
+          </w:tcPr>
+          <w:p>
+            <w:pPr>
+              <w:tabs>
+                <w:tab w:val="left" w:pos="1470"/>
+              </w:tabs>
+              <w:jc w:val="center"/>
+              <w:rPr>
+                <w:b/>
+              </w:rPr>
+            </w:pPr>
+            <w:r>
+              <w:rPr>
+                <w:b/>
+              </w:rPr>
+              <w:t>$/LOC</w:t>
+            </w:r>
+          </w:p>
+        </w:tc>
+        <w:tc>
+          <w:tcPr>
+            <w:tcW w:w="1134" w:type="dxa"/>
+          </w:tcPr>
+          <w:p>
+            <w:pPr>
+              <w:tabs>
+                <w:tab w:val="left" w:pos="1470"/>
+              </w:tabs>
+              <w:jc w:val="center"/>
+              <w:rPr>
+                <w:b/>
+              </w:rPr>
+            </w:pPr>
+            <w:r>
+              <w:rPr>
+                <w:b/>
+              </w:rPr>
+              <w:t>LOC/PM:</w:t>
+            </w:r>
+          </w:p>
+        </w:tc>
+        <w:tc>
+          <w:tcPr>
+            <w:tcW w:w="992" w:type="dxa"/>
+          </w:tcPr>
+          <w:p>
+            <w:pPr>
+              <w:tabs>
+                <w:tab w:val="left" w:pos="1470"/>
+              </w:tabs>
+              <w:jc w:val="center"/>
+              <w:rPr>
+                <w:b/>
+              </w:rPr>
+            </w:pPr>
+            <w:r>
+              <w:rPr>
+                <w:b/>
+              </w:rPr>
+              <w:t>Custo</w:t>
+            </w:r>
+          </w:p>
+        </w:tc>
+        <w:tc>
+          <w:tcPr>
+            <w:tcW w:w="851" w:type="dxa"/>
+          </w:tcPr>
+          <w:p>
+            <w:pPr>
+              <w:tabs>
+                <w:tab w:val="left" w:pos="1470"/>
+              </w:tabs>
+              <w:jc w:val="center"/>
+              <w:rPr>
+                <w:b/>
+              </w:rPr>
+            </w:pPr>
+            <w:r>
+              <w:rPr>
+                <w:b/>
+              </w:rPr>
+              <w:t>Meses</w:t>
+            </w:r>
+          </w:p>
+          <w:p>
+            <w:pPr>
+              <w:tabs>
+                <w:tab w:val="left" w:pos="1470"/>
+              </w:tabs>
+              <w:jc w:val="center"/>
+              <w:rPr>
+                <w:b/>
+              </w:rPr>
+            </w:pPr>
+            <w:r>
+              <w:rPr>
+                <w:b/>
+              </w:rPr>
+              <w:t>(PM)</w:t>
+            </w:r>
+          </w:p>
+        </w:tc>
+      </w:tr>
+      <w:tr>
+        <w:tc>
+          <w:tcPr>
+            <w:tcW w:w="1101" w:type="dxa"/>
+          </w:tcPr>
+          <w:p>
+            <w:pPr>
+              <w:tabs>
+                <w:tab w:val="left" w:pos="1470"/>
+              </w:tabs>
+            </w:pPr>
+            <w:r>
+              <w:t xml:space="preserve">CAF </w:t>
+            </w:r>
+          </w:p>
+        </w:tc>
+        <w:tc>
+          <w:tcPr>
+            <w:tcW w:w="1134" w:type="dxa"/>
+          </w:tcPr>
+          <w:p>
+            <w:pPr>
+              <w:tabs>
+                <w:tab w:val="left" w:pos="1470"/>
+              </w:tabs>
+              <w:jc w:val="center"/>
+            </w:pPr>
+            <w:r>
+              <w:t>1</w:t>
+            </w:r>
+            <w:r>
+              <w:t>00</w:t>
+            </w:r>
+          </w:p>
+        </w:tc>
+        <w:tc>
+          <w:tcPr>
+            <w:tcW w:w="1134" w:type="dxa"/>
+          </w:tcPr>
+          <w:p>
+            <w:pPr>
+              <w:tabs>
+                <w:tab w:val="left" w:pos="1470"/>
+              </w:tabs>
+              <w:jc w:val="center"/>
+            </w:pPr>
+            <w:r>
+              <w:t>200</w:t>
+            </w:r>
+          </w:p>
+        </w:tc>
+        <w:tc>
+          <w:tcPr>
+            <w:tcW w:w="1275" w:type="dxa"/>
+          </w:tcPr>
+          <w:p>
+            <w:pPr>
+              <w:tabs>
+                <w:tab w:val="left" w:pos="1470"/>
+              </w:tabs>
+              <w:jc w:val="center"/>
+            </w:pPr>
+            <w:r>
+              <w:t>300</w:t>
+            </w:r>
+          </w:p>
+        </w:tc>
+        <w:tc>
+          <w:tcPr>
+            <w:tcW w:w="1134" w:type="dxa"/>
+          </w:tcPr>
+          <w:p>
+            <w:pPr>
+              <w:tabs>
+                <w:tab w:val="left" w:pos="1470"/>
+              </w:tabs>
+              <w:jc w:val="center"/>
+            </w:pPr>
+            <w:r>
+              <w:t>200</w:t>
+            </w:r>
+          </w:p>
+        </w:tc>
+        <w:tc>
+          <w:tcPr>
+            <w:tcW w:w="851" w:type="dxa"/>
+          </w:tcPr>
+          <w:p>
+            <w:pPr>
+              <w:tabs>
+                <w:tab w:val="left" w:pos="1470"/>
+              </w:tabs>
+              <w:jc w:val="center"/>
+            </w:pPr>
+            <w:r>
+              <w:t>5</w:t>
+            </w:r>
+          </w:p>
+        </w:tc>
+        <w:tc>
+          <w:tcPr>
+            <w:tcW w:w="1134" w:type="dxa"/>
+          </w:tcPr>
+          <w:p>
+            <w:pPr>
+              <w:tabs>
+                <w:tab w:val="left" w:pos="1470"/>
+              </w:tabs>
+              <w:jc w:val="center"/>
+            </w:pPr>
+            <w:r>
+              <w:t>400</w:t>
+            </w:r>
+          </w:p>
+        </w:tc>
+        <w:tc>
+          <w:tcPr>
+            <w:tcW w:w="992" w:type="dxa"/>
+          </w:tcPr>
+          <w:p>
+            <w:pPr>
+              <w:tabs>
+                <w:tab w:val="left" w:pos="1470"/>
+              </w:tabs>
+              <w:jc w:val="center"/>
+            </w:pPr>
+            <w:r>
+              <w:t>1.000</w:t>
+            </w:r>
+          </w:p>
+        </w:tc>
+        <w:tc>
+          <w:tcPr>
+            <w:tcW w:w="851" w:type="dxa"/>
+          </w:tcPr>
+          <w:p>
+            <w:pPr>
+              <w:tabs>
+                <w:tab w:val="left" w:pos="1470"/>
+              </w:tabs>
+              <w:jc w:val="center"/>
+            </w:pPr>
+            <w:r>
+              <w:t>0.5</w:t>
+            </w:r>
+          </w:p>
+        </w:tc>
+      </w:tr>
+      <w:tr>
+        <w:tc>
+          <w:tcPr>
+            <w:tcW w:w="1101" w:type="dxa"/>
+          </w:tcPr>
+          <w:p>
+            <w:pPr>
+              <w:tabs>
+                <w:tab w:val="left" w:pos="1470"/>
+              </w:tabs>
+            </w:pPr>
+            <w:r>
+              <w:t>CAC</w:t>
+            </w:r>
+          </w:p>
+        </w:tc>
+        <w:tc>
+          <w:tcPr>
+            <w:tcW w:w="1134" w:type="dxa"/>
+          </w:tcPr>
+          <w:p>
+            <w:pPr>
+              <w:tabs>
+                <w:tab w:val="left" w:pos="1470"/>
+              </w:tabs>
+              <w:jc w:val="center"/>
+            </w:pPr>
+            <w:r>
+              <w:t>100</w:t>
+            </w:r>
+          </w:p>
+        </w:tc>
+        <w:tc>
+          <w:tcPr>
+            <w:tcW w:w="1134" w:type="dxa"/>
+          </w:tcPr>
+          <w:p>
+            <w:pPr>
+              <w:tabs>
+                <w:tab w:val="left" w:pos="1470"/>
+              </w:tabs>
+              <w:jc w:val="center"/>
+            </w:pPr>
+            <w:r>
+              <w:t>200</w:t>
+            </w:r>
+          </w:p>
+        </w:tc>
+        <w:tc>
+          <w:tcPr>
+            <w:tcW w:w="1275" w:type="dxa"/>
+          </w:tcPr>
+          <w:p>
+            <w:pPr>
+              <w:tabs>
+                <w:tab w:val="left" w:pos="1470"/>
+              </w:tabs>
+              <w:jc w:val="center"/>
+            </w:pPr>
+            <w:r>
+              <w:t>300</w:t>
+            </w:r>
+          </w:p>
+        </w:tc>
+        <w:tc>
+          <w:tcPr>
+            <w:tcW w:w="1134" w:type="dxa"/>
+          </w:tcPr>
+          <w:p>
+            <w:pPr>
+              <w:tabs>
+                <w:tab w:val="left" w:pos="1470"/>
+              </w:tabs>
+              <w:jc w:val="center"/>
+            </w:pPr>
+            <w:r>
+              <w:t>200</w:t>
+            </w:r>
+          </w:p>
+        </w:tc>
+        <w:tc>
+          <w:tcPr>
+            <w:tcW w:w="851" w:type="dxa"/>
+          </w:tcPr>
+          <w:p>
+            <w:pPr>
+              <w:tabs>
+                <w:tab w:val="left" w:pos="1470"/>
+              </w:tabs>
+              <w:jc w:val="center"/>
+            </w:pPr>
+            <w:r>
+              <w:t>5</w:t>
+            </w:r>
+          </w:p>
+        </w:tc>
+        <w:tc>
+          <w:tcPr>
+            <w:tcW w:w="1134" w:type="dxa"/>
+          </w:tcPr>
+          <w:p>
+            <w:pPr>
+              <w:tabs>
+                <w:tab w:val="left" w:pos="1470"/>
+              </w:tabs>
+              <w:jc w:val="center"/>
+            </w:pPr>
+            <w:r>
+              <w:t>400</w:t>
+            </w:r>
+          </w:p>
+        </w:tc>
+        <w:tc>
+          <w:tcPr>
+            <w:tcW w:w="992" w:type="dxa"/>
+          </w:tcPr>
+          <w:p>
+            <w:pPr>
+              <w:tabs>
+                <w:tab w:val="left" w:pos="1470"/>
+              </w:tabs>
+              <w:jc w:val="center"/>
+            </w:pPr>
+            <w:r>
+              <w:t>1.000</w:t>
+            </w:r>
+          </w:p>
+        </w:tc>
+        <w:tc>
+          <w:tcPr>
+            <w:tcW w:w="851" w:type="dxa"/>
+          </w:tcPr>
+          <w:p>
+            <w:pPr>
+              <w:tabs>
+                <w:tab w:val="left" w:pos="1470"/>
+              </w:tabs>
+              <w:jc w:val="center"/>
+            </w:pPr>
+            <w:r>
+              <w:t>0.5</w:t>
+            </w:r>
+          </w:p>
+        </w:tc>
+      </w:tr>
+      <w:tr>
+        <w:tc>
+          <w:tcPr>
+            <w:tcW w:w="1101" w:type="dxa"/>
+          </w:tcPr>
+          <w:p>
+            <w:pPr>
+              <w:tabs>
+                <w:tab w:val="left" w:pos="1470"/>
+              </w:tabs>
+            </w:pPr>
+            <w:r>
+              <w:t>CAP</w:t>
+            </w:r>
+          </w:p>
+        </w:tc>
+        <w:tc>
+          <w:tcPr>
+            <w:tcW w:w="1134" w:type="dxa"/>
+          </w:tcPr>
+          <w:p>
+            <w:pPr>
+              <w:tabs>
+                <w:tab w:val="left" w:pos="1470"/>
+              </w:tabs>
+              <w:jc w:val="center"/>
+            </w:pPr>
+            <w:r>
+              <w:t>100</w:t>
+            </w:r>
+          </w:p>
+        </w:tc>
+        <w:tc>
+          <w:tcPr>
+            <w:tcW w:w="1134" w:type="dxa"/>
+          </w:tcPr>
+          <w:p>
+            <w:pPr>
+              <w:tabs>
+                <w:tab w:val="left" w:pos="1470"/>
+              </w:tabs>
+              <w:jc w:val="center"/>
+            </w:pPr>
+            <w:r>
+              <w:t>200</w:t>
+            </w:r>
+          </w:p>
+        </w:tc>
+        <w:tc>
+          <w:tcPr>
+            <w:tcW w:w="1275" w:type="dxa"/>
+          </w:tcPr>
+          <w:p>
+            <w:pPr>
+              <w:tabs>
+                <w:tab w:val="left" w:pos="1470"/>
+              </w:tabs>
+              <w:jc w:val="center"/>
+            </w:pPr>
+            <w:r>
+              <w:t>300</w:t>
+            </w:r>
+          </w:p>
+        </w:tc>
+        <w:tc>
+          <w:tcPr>
+            <w:tcW w:w="1134" w:type="dxa"/>
+          </w:tcPr>
+          <w:p>
+            <w:pPr>
+              <w:tabs>
+                <w:tab w:val="left" w:pos="1470"/>
+              </w:tabs>
+              <w:jc w:val="center"/>
+            </w:pPr>
+            <w:r>
+              <w:t>200</w:t>
+            </w:r>
+          </w:p>
+        </w:tc>
+        <w:tc>
+          <w:tcPr>
+            <w:tcW w:w="851" w:type="dxa"/>
+          </w:tcPr>
+          <w:p>
+            <w:pPr>
+              <w:tabs>
+                <w:tab w:val="left" w:pos="1470"/>
+              </w:tabs>
+              <w:jc w:val="center"/>
+            </w:pPr>
+            <w:r>
+              <w:t>5</w:t>
+            </w:r>
+          </w:p>
+        </w:tc>
+        <w:tc>
+          <w:tcPr>
+            <w:tcW w:w="1134" w:type="dxa"/>
+          </w:tcPr>
+          <w:p>
+            <w:pPr>
+              <w:tabs>
+                <w:tab w:val="left" w:pos="1470"/>
+              </w:tabs>
+              <w:jc w:val="center"/>
+            </w:pPr>
+            <w:r>
+              <w:t>400</w:t>
+            </w:r>
+          </w:p>
+        </w:tc>
+        <w:tc>
+          <w:tcPr>
+            <w:tcW w:w="992" w:type="dxa"/>
+          </w:tcPr>
+          <w:p>
+            <w:pPr>
+              <w:tabs>
+                <w:tab w:val="left" w:pos="1470"/>
+              </w:tabs>
+              <w:jc w:val="center"/>
+            </w:pPr>
+            <w:r>
+              <w:t>1.000</w:t>
+            </w:r>
+          </w:p>
+        </w:tc>
+        <w:tc>
+          <w:tcPr>
+            <w:tcW w:w="851" w:type="dxa"/>
+          </w:tcPr>
+          <w:p>
+            <w:pPr>
+              <w:tabs>
+                <w:tab w:val="left" w:pos="1470"/>
+              </w:tabs>
+              <w:jc w:val="center"/>
+            </w:pPr>
+            <w:r>
+              <w:t>0.5</w:t>
+            </w:r>
+          </w:p>
+        </w:tc>
+      </w:tr>
+      <w:tr>
+        <w:tc>
+          <w:tcPr>
+            <w:tcW w:w="1101" w:type="dxa"/>
+          </w:tcPr>
+          <w:p>
+            <w:pPr>
+              <w:tabs>
+                <w:tab w:val="left" w:pos="1470"/>
+              </w:tabs>
+            </w:pPr>
+            <w:r>
+              <w:t>GBD</w:t>
+            </w:r>
+          </w:p>
+        </w:tc>
+        <w:tc>
+          <w:tcPr>
+            <w:tcW w:w="1134" w:type="dxa"/>
+          </w:tcPr>
+          <w:p>
+            <w:pPr>
+              <w:tabs>
+                <w:tab w:val="left" w:pos="1470"/>
+              </w:tabs>
+              <w:jc w:val="center"/>
+            </w:pPr>
+            <w:r>
+              <w:t>2</w:t>
+            </w:r>
+            <w:r>
+              <w:t>00</w:t>
+            </w:r>
+          </w:p>
+        </w:tc>
+        <w:tc>
+          <w:tcPr>
+            <w:tcW w:w="1134" w:type="dxa"/>
+          </w:tcPr>
+          <w:p>
+            <w:pPr>
+              <w:tabs>
+                <w:tab w:val="left" w:pos="1470"/>
+              </w:tabs>
+              <w:jc w:val="center"/>
+            </w:pPr>
+            <w:r>
+              <w:t>4</w:t>
+            </w:r>
+            <w:r>
+              <w:t>00</w:t>
+            </w:r>
+          </w:p>
+        </w:tc>
+        <w:tc>
+          <w:tcPr>
+            <w:tcW w:w="1275" w:type="dxa"/>
+          </w:tcPr>
+          <w:p>
+            <w:pPr>
+              <w:tabs>
+                <w:tab w:val="left" w:pos="1470"/>
+              </w:tabs>
+              <w:jc w:val="center"/>
+            </w:pPr>
+            <w:r>
+              <w:t>6</w:t>
+            </w:r>
+            <w:r>
+              <w:t>00</w:t>
+            </w:r>
+          </w:p>
+        </w:tc>
+        <w:tc>
+          <w:tcPr>
+            <w:tcW w:w="1134" w:type="dxa"/>
+          </w:tcPr>
+          <w:p>
+            <w:pPr>
+              <w:tabs>
+                <w:tab w:val="left" w:pos="1470"/>
+              </w:tabs>
+              <w:jc w:val="center"/>
+            </w:pPr>
+            <w:r>
+              <w:t>4</w:t>
+            </w:r>
+            <w:r>
+              <w:t>00</w:t>
+            </w:r>
+          </w:p>
+        </w:tc>
+        <w:tc>
+          <w:tcPr>
+            <w:tcW w:w="851" w:type="dxa"/>
+          </w:tcPr>
+          <w:p>
+            <w:pPr>
+              <w:tabs>
+                <w:tab w:val="left" w:pos="1470"/>
+              </w:tabs>
+              <w:jc w:val="center"/>
+            </w:pPr>
+            <w:r>
+              <w:t>5</w:t>
+            </w:r>
+          </w:p>
+        </w:tc>
+        <w:tc>
+          <w:tcPr>
+            <w:tcW w:w="1134" w:type="dxa"/>
+          </w:tcPr>
+          <w:p>
+            <w:pPr>
+              <w:tabs>
+                <w:tab w:val="left" w:pos="1470"/>
+              </w:tabs>
+              <w:jc w:val="center"/>
+            </w:pPr>
+            <w:r>
+              <w:t>4</w:t>
+            </w:r>
+            <w:r>
+              <w:t>0</w:t>
+            </w:r>
+            <w:r>
+              <w:t>0</w:t>
+            </w:r>
+          </w:p>
+        </w:tc>
+        <w:tc>
+          <w:tcPr>
+            <w:tcW w:w="992" w:type="dxa"/>
+          </w:tcPr>
+          <w:p>
+            <w:pPr>
+              <w:tabs>
+                <w:tab w:val="left" w:pos="1470"/>
+              </w:tabs>
+              <w:jc w:val="center"/>
+            </w:pPr>
+            <w:r>
+              <w:t>2</w:t>
+            </w:r>
+            <w:r>
+              <w:t>.</w:t>
+            </w:r>
+            <w:r>
+              <w:t>0</w:t>
+            </w:r>
+            <w:r>
+              <w:t>00</w:t>
+            </w:r>
+          </w:p>
+        </w:tc>
+        <w:tc>
+          <w:tcPr>
+            <w:tcW w:w="851" w:type="dxa"/>
+          </w:tcPr>
+          <w:p>
+            <w:pPr>
+              <w:tabs>
+                <w:tab w:val="left" w:pos="1470"/>
+              </w:tabs>
+              <w:jc w:val="center"/>
+            </w:pPr>
+            <w:r>
+              <w:t>1</w:t>
+            </w:r>
+          </w:p>
+        </w:tc>
+      </w:tr>
+      <w:tr>
+        <w:tc>
+          <w:tcPr>
+            <w:tcW w:w="1101" w:type="dxa"/>
+          </w:tcPr>
+          <w:p>
+            <w:pPr>
+              <w:tabs>
+                <w:tab w:val="left" w:pos="1470"/>
+              </w:tabs>
+            </w:pPr>
+            <w:r>
+              <w:t>COF</w:t>
+            </w:r>
+          </w:p>
+        </w:tc>
+        <w:tc>
+          <w:tcPr>
+            <w:tcW w:w="1134" w:type="dxa"/>
+          </w:tcPr>
+          <w:p>
+            <w:pPr>
+              <w:tabs>
+                <w:tab w:val="left" w:pos="1470"/>
+              </w:tabs>
+              <w:jc w:val="center"/>
+            </w:pPr>
+            <w:r>
+              <w:t>1</w:t>
+            </w:r>
+            <w:r>
+              <w:t>00</w:t>
+            </w:r>
+          </w:p>
+        </w:tc>
+        <w:tc>
+          <w:tcPr>
+            <w:tcW w:w="1134" w:type="dxa"/>
+          </w:tcPr>
+          <w:p>
+            <w:pPr>
+              <w:tabs>
+                <w:tab w:val="left" w:pos="1470"/>
+              </w:tabs>
+              <w:jc w:val="center"/>
+            </w:pPr>
+            <w:r>
+              <w:t>2</w:t>
+            </w:r>
+            <w:r>
+              <w:t>00</w:t>
+            </w:r>
+          </w:p>
+        </w:tc>
+        <w:tc>
+          <w:tcPr>
+            <w:tcW w:w="1275" w:type="dxa"/>
+          </w:tcPr>
+          <w:p>
+            <w:pPr>
+              <w:tabs>
+                <w:tab w:val="left" w:pos="1470"/>
+              </w:tabs>
+              <w:jc w:val="center"/>
+            </w:pPr>
+            <w:r>
+              <w:t>3</w:t>
+            </w:r>
+            <w:r>
+              <w:t>00</w:t>
+            </w:r>
+          </w:p>
+        </w:tc>
+        <w:tc>
+          <w:tcPr>
+            <w:tcW w:w="1134" w:type="dxa"/>
+          </w:tcPr>
+          <w:p>
+            <w:pPr>
+              <w:tabs>
+                <w:tab w:val="left" w:pos="1470"/>
+              </w:tabs>
+              <w:jc w:val="center"/>
+            </w:pPr>
+            <w:r>
+              <w:t>200</w:t>
+            </w:r>
+          </w:p>
+        </w:tc>
+        <w:tc>
+          <w:tcPr>
+            <w:tcW w:w="851" w:type="dxa"/>
+          </w:tcPr>
+          <w:p>
+            <w:pPr>
+              <w:tabs>
+                <w:tab w:val="left" w:pos="1470"/>
+              </w:tabs>
+              <w:jc w:val="center"/>
+            </w:pPr>
+            <w:r>
+              <w:t>5</w:t>
+            </w:r>
+          </w:p>
+        </w:tc>
+        <w:tc>
+          <w:tcPr>
+            <w:tcW w:w="1134" w:type="dxa"/>
+          </w:tcPr>
+          <w:p>
+            <w:pPr>
+              <w:tabs>
+                <w:tab w:val="left" w:pos="1470"/>
+              </w:tabs>
+              <w:jc w:val="center"/>
+            </w:pPr>
+            <w:r>
+              <w:t>400</w:t>
+            </w:r>
+          </w:p>
+        </w:tc>
+        <w:tc>
+          <w:tcPr>
+            <w:tcW w:w="992" w:type="dxa"/>
+          </w:tcPr>
+          <w:p>
+            <w:pPr>
+              <w:tabs>
+                <w:tab w:val="left" w:pos="1470"/>
+              </w:tabs>
+              <w:jc w:val="center"/>
+            </w:pPr>
+            <w:r>
+              <w:t>1.00</w:t>
+            </w:r>
+            <w:r>
+              <w:t>0</w:t>
+            </w:r>
+          </w:p>
+        </w:tc>
+        <w:tc>
+          <w:tcPr>
+            <w:tcW w:w="851" w:type="dxa"/>
+          </w:tcPr>
+          <w:p>
+            <w:pPr>
+              <w:tabs>
+                <w:tab w:val="left" w:pos="1470"/>
+              </w:tabs>
+              <w:jc w:val="center"/>
+            </w:pPr>
+            <w:r>
+              <w:t>0.5</w:t>
+            </w:r>
+          </w:p>
+        </w:tc>
+      </w:tr>
+      <w:tr>
+        <w:tc>
+          <w:tcPr>
+            <w:tcW w:w="1101" w:type="dxa"/>
+          </w:tcPr>
+          <w:p>
+            <w:pPr>
+              <w:tabs>
+                <w:tab w:val="left" w:pos="1470"/>
+              </w:tabs>
+            </w:pPr>
+            <w:r>
+              <w:t>COC</w:t>
+            </w:r>
+          </w:p>
+        </w:tc>
+        <w:tc>
+          <w:tcPr>
+            <w:tcW w:w="1134" w:type="dxa"/>
+          </w:tcPr>
+          <w:p>
+            <w:pPr>
+              <w:tabs>
+                <w:tab w:val="left" w:pos="1470"/>
+              </w:tabs>
+              <w:jc w:val="center"/>
+            </w:pPr>
+            <w:r>
+              <w:t>1</w:t>
+            </w:r>
+            <w:r>
+              <w:t>00</w:t>
+            </w:r>
+          </w:p>
+        </w:tc>
+        <w:tc>
+          <w:tcPr>
+            <w:tcW w:w="1134" w:type="dxa"/>
+          </w:tcPr>
+          <w:p>
+            <w:pPr>
+              <w:tabs>
+                <w:tab w:val="left" w:pos="1470"/>
+              </w:tabs>
+              <w:jc w:val="center"/>
+            </w:pPr>
+            <w:r>
+              <w:t>200</w:t>
+            </w:r>
+          </w:p>
+        </w:tc>
+        <w:tc>
+          <w:tcPr>
+            <w:tcW w:w="1275" w:type="dxa"/>
+          </w:tcPr>
+          <w:p>
+            <w:pPr>
+              <w:tabs>
+                <w:tab w:val="left" w:pos="1470"/>
+              </w:tabs>
+              <w:jc w:val="center"/>
+            </w:pPr>
+            <w:r>
+              <w:t>3</w:t>
+            </w:r>
+            <w:r>
+              <w:t>00</w:t>
+            </w:r>
+          </w:p>
+        </w:tc>
+        <w:tc>
+          <w:tcPr>
+            <w:tcW w:w="1134" w:type="dxa"/>
+          </w:tcPr>
+          <w:p>
+            <w:pPr>
+              <w:tabs>
+                <w:tab w:val="left" w:pos="1470"/>
+              </w:tabs>
+              <w:jc w:val="center"/>
+            </w:pPr>
+            <w:r>
+              <w:t>200</w:t>
+            </w:r>
+          </w:p>
+        </w:tc>
+        <w:tc>
+          <w:tcPr>
+            <w:tcW w:w="851" w:type="dxa"/>
+          </w:tcPr>
+          <w:p>
+            <w:pPr>
+              <w:tabs>
+                <w:tab w:val="left" w:pos="1470"/>
+              </w:tabs>
+              <w:jc w:val="center"/>
+            </w:pPr>
+            <w:r>
+              <w:t>5</w:t>
+            </w:r>
+          </w:p>
+        </w:tc>
+        <w:tc>
+          <w:tcPr>
+            <w:tcW w:w="1134" w:type="dxa"/>
+          </w:tcPr>
+          <w:p>
+            <w:pPr>
+              <w:tabs>
+                <w:tab w:val="left" w:pos="1470"/>
+              </w:tabs>
+              <w:jc w:val="center"/>
+            </w:pPr>
+            <w:r>
+              <w:t>400</w:t>
+            </w:r>
+          </w:p>
+        </w:tc>
+        <w:tc>
+          <w:tcPr>
+            <w:tcW w:w="992" w:type="dxa"/>
+          </w:tcPr>
+          <w:p>
+            <w:pPr>
+              <w:tabs>
+                <w:tab w:val="left" w:pos="1470"/>
+              </w:tabs>
+              <w:jc w:val="center"/>
+            </w:pPr>
+            <w:r>
+              <w:t>1.</w:t>
+            </w:r>
+            <w:r>
+              <w:t>00</w:t>
+            </w:r>
+            <w:r>
+              <w:t>0</w:t>
+            </w:r>
+          </w:p>
+        </w:tc>
+        <w:tc>
+          <w:tcPr>
+            <w:tcW w:w="851" w:type="dxa"/>
+          </w:tcPr>
+          <w:p>
+            <w:pPr>
+              <w:tabs>
+                <w:tab w:val="left" w:pos="1470"/>
+              </w:tabs>
+              <w:jc w:val="center"/>
+            </w:pPr>
+            <w:r>
+              <w:t>0.5</w:t>
+            </w:r>
+          </w:p>
+        </w:tc>
+      </w:tr>
+      <w:tr>
+        <w:tc>
+          <w:tcPr>
+            <w:tcW w:w="1101" w:type="dxa"/>
+          </w:tcPr>
+          <w:p>
+            <w:pPr>
+              <w:tabs>
+                <w:tab w:val="left" w:pos="1470"/>
+              </w:tabs>
+            </w:pPr>
+            <w:r>
+              <w:t>COP</w:t>
+            </w:r>
+          </w:p>
+        </w:tc>
+        <w:tc>
+          <w:tcPr>
+            <w:tcW w:w="1134" w:type="dxa"/>
+          </w:tcPr>
+          <w:p>
+            <w:pPr>
+              <w:tabs>
+                <w:tab w:val="left" w:pos="1470"/>
+              </w:tabs>
+              <w:jc w:val="center"/>
+            </w:pPr>
+            <w:r>
+              <w:t>1</w:t>
+            </w:r>
+            <w:r>
+              <w:t>00</w:t>
+            </w:r>
+          </w:p>
+        </w:tc>
+        <w:tc>
+          <w:tcPr>
+            <w:tcW w:w="1134" w:type="dxa"/>
+          </w:tcPr>
+          <w:p>
+            <w:pPr>
+              <w:tabs>
+                <w:tab w:val="left" w:pos="1470"/>
+              </w:tabs>
+              <w:jc w:val="center"/>
+            </w:pPr>
+            <w:r>
+              <w:t>200</w:t>
+            </w:r>
+          </w:p>
+        </w:tc>
+        <w:tc>
+          <w:tcPr>
+            <w:tcW w:w="1275" w:type="dxa"/>
+          </w:tcPr>
+          <w:p>
+            <w:pPr>
+              <w:tabs>
+                <w:tab w:val="left" w:pos="1470"/>
+              </w:tabs>
+              <w:jc w:val="center"/>
+            </w:pPr>
+            <w:r>
+              <w:t>3</w:t>
+            </w:r>
+            <w:r>
+              <w:t>00</w:t>
+            </w:r>
+          </w:p>
+        </w:tc>
+        <w:tc>
+          <w:tcPr>
+            <w:tcW w:w="1134" w:type="dxa"/>
+          </w:tcPr>
+          <w:p>
+            <w:pPr>
+              <w:tabs>
+                <w:tab w:val="left" w:pos="1470"/>
+              </w:tabs>
+              <w:jc w:val="center"/>
+            </w:pPr>
+            <w:r>
+              <w:t>2</w:t>
+            </w:r>
+            <w:r>
+              <w:t>00</w:t>
+            </w:r>
+          </w:p>
+        </w:tc>
+        <w:tc>
+          <w:tcPr>
+            <w:tcW w:w="851" w:type="dxa"/>
+          </w:tcPr>
+          <w:p>
+            <w:pPr>
+              <w:tabs>
+                <w:tab w:val="left" w:pos="1470"/>
+              </w:tabs>
+              <w:jc w:val="center"/>
+            </w:pPr>
+            <w:r>
+              <w:t>5</w:t>
+            </w:r>
+          </w:p>
+        </w:tc>
+        <w:tc>
+          <w:tcPr>
+            <w:tcW w:w="1134" w:type="dxa"/>
+          </w:tcPr>
+          <w:p>
+            <w:pPr>
+              <w:tabs>
+                <w:tab w:val="left" w:pos="1470"/>
+              </w:tabs>
+              <w:jc w:val="center"/>
+            </w:pPr>
+            <w:r>
+              <w:t>400</w:t>
+            </w:r>
+          </w:p>
+        </w:tc>
+        <w:tc>
+          <w:tcPr>
+            <w:tcW w:w="992" w:type="dxa"/>
+          </w:tcPr>
+          <w:p>
+            <w:pPr>
+              <w:tabs>
+                <w:tab w:val="left" w:pos="1470"/>
+              </w:tabs>
+              <w:jc w:val="center"/>
+            </w:pPr>
+            <w:r>
+              <w:t>1.00</w:t>
+            </w:r>
+            <w:r>
+              <w:t>0</w:t>
+            </w:r>
+          </w:p>
+        </w:tc>
+        <w:tc>
+          <w:tcPr>
+            <w:tcW w:w="851" w:type="dxa"/>
+          </w:tcPr>
+          <w:p>
+            <w:pPr>
+              <w:tabs>
+                <w:tab w:val="left" w:pos="1470"/>
+              </w:tabs>
+              <w:jc w:val="center"/>
+            </w:pPr>
+            <w:r>
+              <w:t>0.5</w:t>
+            </w:r>
+          </w:p>
+        </w:tc>
+      </w:tr>
+      <w:tr>
+        <w:trPr>
+          <w:trHeight w:val="418"/>
+        </w:trPr>
+        <w:tc>
+          <w:tcPr>
+            <w:tcW w:w="1101" w:type="dxa"/>
+          </w:tcPr>
+          <w:p>
+            <w:pPr>
+              <w:tabs>
+                <w:tab w:val="left" w:pos="1470"/>
+              </w:tabs>
+            </w:pPr>
+            <w:r>
+              <w:t>TOTAL</w:t>
+            </w:r>
+          </w:p>
+        </w:tc>
+        <w:tc>
+          <w:tcPr>
+            <w:tcW w:w="1134" w:type="dxa"/>
+          </w:tcPr>
+          <w:p>
+            <w:pPr>
+              <w:tabs>
+                <w:tab w:val="left" w:pos="1470"/>
+              </w:tabs>
+              <w:jc w:val="center"/>
+            </w:pPr>
+          </w:p>
+        </w:tc>
+        <w:tc>
+          <w:tcPr>
+            <w:tcW w:w="1134" w:type="dxa"/>
+          </w:tcPr>
+          <w:p>
+            <w:pPr>
+              <w:tabs>
+                <w:tab w:val="left" w:pos="1470"/>
+              </w:tabs>
+              <w:jc w:val="center"/>
+            </w:pPr>
+          </w:p>
+        </w:tc>
+        <w:tc>
+          <w:tcPr>
+            <w:tcW w:w="1275" w:type="dxa"/>
+          </w:tcPr>
+          <w:p>
+            <w:pPr>
+              <w:tabs>
+                <w:tab w:val="left" w:pos="1470"/>
+              </w:tabs>
+              <w:jc w:val="center"/>
+            </w:pPr>
+          </w:p>
+        </w:tc>
+        <w:tc>
+          <w:tcPr>
+            <w:tcW w:w="1134" w:type="dxa"/>
+          </w:tcPr>
+          <w:p>
+            <w:pPr>
+              <w:tabs>
+                <w:tab w:val="left" w:pos="1470"/>
+              </w:tabs>
+              <w:jc w:val="center"/>
+              <w:rPr>
+                <w:color w:val="FF0000"/>
+              </w:rPr>
+            </w:pPr>
+            <w:r>
+              <w:rPr>
+                <w:color w:val="FF0000"/>
+              </w:rPr>
+              <w:t>1.6</w:t>
+            </w:r>
+            <w:r>
+              <w:rPr>
+                <w:color w:val="FF0000"/>
+              </w:rPr>
+              <w:t>00</w:t>
+            </w:r>
+          </w:p>
+        </w:tc>
+        <w:tc>
+          <w:tcPr>
+            <w:tcW w:w="851" w:type="dxa"/>
+          </w:tcPr>
+          <w:p>
+            <w:pPr>
+              <w:tabs>
+                <w:tab w:val="left" w:pos="1470"/>
+              </w:tabs>
+              <w:jc w:val="center"/>
+            </w:pPr>
+          </w:p>
+        </w:tc>
+        <w:tc>
+          <w:tcPr>
+            <w:tcW w:w="1134" w:type="dxa"/>
+          </w:tcPr>
+          <w:p>
+            <w:pPr>
+              <w:tabs>
+                <w:tab w:val="left" w:pos="1470"/>
+              </w:tabs>
+              <w:jc w:val="center"/>
+              <w:rPr>
+                <w:color w:val="FF0000"/>
+              </w:rPr>
+            </w:pPr>
+          </w:p>
+        </w:tc>
+        <w:tc>
+          <w:tcPr>
+            <w:tcW w:w="992" w:type="dxa"/>
+          </w:tcPr>
+          <w:p>
+            <w:pPr>
+              <w:tabs>
+                <w:tab w:val="left" w:pos="1470"/>
+              </w:tabs>
+              <w:jc w:val="center"/>
+              <w:rPr>
+                <w:color w:val="FF0000"/>
+              </w:rPr>
+            </w:pPr>
+            <w:r>
+              <w:rPr>
+                <w:color w:val="FF0000"/>
+              </w:rPr>
+              <w:t>8</w:t>
+            </w:r>
+            <w:r>
+              <w:rPr>
+                <w:color w:val="FF0000"/>
+              </w:rPr>
+              <w:t>.</w:t>
+            </w:r>
+            <w:r>
+              <w:rPr>
+                <w:color w:val="FF0000"/>
+              </w:rPr>
+              <w:t>00</w:t>
+            </w:r>
+            <w:r>
+              <w:rPr>
+                <w:color w:val="FF0000"/>
+              </w:rPr>
+              <w:t>0</w:t>
+            </w:r>
+          </w:p>
+        </w:tc>
+        <w:tc>
+          <w:tcPr>
+            <w:tcW w:w="851" w:type="dxa"/>
+          </w:tcPr>
+          <w:p>
+            <w:pPr>
+              <w:tabs>
+                <w:tab w:val="left" w:pos="1470"/>
+              </w:tabs>
+              <w:jc w:val="center"/>
+              <w:rPr>
+                <w:color w:val="FF0000"/>
+              </w:rPr>
+            </w:pPr>
+            <w:r>
+              <w:rPr>
+                <w:color w:val="FF0000"/>
+              </w:rPr>
+              <w:t>4</w:t>
+            </w:r>
+          </w:p>
+        </w:tc>
+      </w:tr>
+    </w:tbl>
+    <w:p>
+      <w:pPr>
+        <w:tabs>
+          <w:tab w:val="left" w:pos="1470"/>
+        </w:tabs>
+      </w:pPr>
     </w:p>
     <w:p>
+      <w:pPr>
+        <w:tabs>
+          <w:tab w:val="left" w:pos="1470"/>
+        </w:tabs>
+        <w:spacing w:line="240" w:lineRule="auto"/>
+      </w:pPr>
+      <w:r>
+        <w:t>//*CAF: Cadastro de funcionário.</w:t>
+      </w:r>
+    </w:p>
+    <w:p>
+      <w:pPr>
+        <w:tabs>
+          <w:tab w:val="left" w:pos="1470"/>
+        </w:tabs>
+        <w:spacing w:line="240" w:lineRule="auto"/>
+      </w:pPr>
+      <w:r>
+        <w:t>//*CAC: Cadastro de cliente.</w:t>
+      </w:r>
       <w:bookmarkStart w:id="0" w:name="_GoBack"/>
       <w:bookmarkEnd w:id="0"/>
+    </w:p>
+    <w:p>
+      <w:pPr>
+        <w:tabs>
+          <w:tab w:val="left" w:pos="1470"/>
+        </w:tabs>
+        <w:spacing w:line="240" w:lineRule="auto"/>
+      </w:pPr>
+      <w:r>
+        <w:t>//*CAP: Cadastro de produto.</w:t>
+      </w:r>
+    </w:p>
+    <w:p>
+      <w:pPr>
+        <w:tabs>
+          <w:tab w:val="left" w:pos="1470"/>
+        </w:tabs>
+        <w:spacing w:line="240" w:lineRule="auto"/>
+      </w:pPr>
+      <w:r>
+        <w:t>//*GBD: Gerenciamento de banco de dados.</w:t>
+      </w:r>
+    </w:p>
+    <w:p>
+      <w:pPr>
+        <w:tabs>
+          <w:tab w:val="left" w:pos="1470"/>
+        </w:tabs>
+        <w:spacing w:line="240" w:lineRule="auto"/>
+      </w:pPr>
+      <w:r>
+        <w:t>//*COF: Consulta de funcionário.</w:t>
+      </w:r>
+    </w:p>
+    <w:p>
+      <w:pPr>
+        <w:tabs>
+          <w:tab w:val="left" w:pos="1470"/>
+        </w:tabs>
+        <w:spacing w:line="240" w:lineRule="auto"/>
+      </w:pPr>
+      <w:r>
+        <w:t>//*COC: Consulta de cliente.</w:t>
+      </w:r>
+    </w:p>
+    <w:p>
+      <w:pPr>
+        <w:tabs>
+          <w:tab w:val="left" w:pos="1470"/>
+        </w:tabs>
+        <w:spacing w:line="240" w:lineRule="auto"/>
+        <w:rPr>
+          <w:u w:val="single"/>
+        </w:rPr>
+      </w:pPr>
+      <w:r>
+        <w:t xml:space="preserve">//*COP: </w:t>
+      </w:r>
+      <w:r>
+        <w:t>Consulta de produto.</w:t>
+      </w:r>
+    </w:p>
+    <w:p>
+      <w:pPr>
+        <w:tabs>
+          <w:tab w:val="left" w:pos="1470"/>
+        </w:tabs>
+        <w:spacing w:line="240" w:lineRule="auto"/>
+      </w:pPr>
+      <w:r>
+        <w:t>//*$/LOC: Custo por linha de código fonte. {</w:t>
+      </w:r>
+      <w:proofErr w:type="spellStart"/>
+      <w:proofErr w:type="gramStart"/>
+      <w:r>
+        <w:t>qtdePessoas</w:t>
+      </w:r>
+      <w:proofErr w:type="spellEnd"/>
+      <w:proofErr w:type="gramEnd"/>
+      <w:r>
+        <w:t>*salario</w:t>
+      </w:r>
+      <w:r>
+        <w:t>*meses</w:t>
+      </w:r>
+      <w:r>
+        <w:t>/LOC</w:t>
+      </w:r>
+      <w:r>
+        <w:t>-E</w:t>
+      </w:r>
+      <w:r>
+        <w:t>sperado</w:t>
+      </w:r>
+      <w:r>
+        <w:t>}</w:t>
+      </w:r>
+    </w:p>
+    <w:p>
+      <w:r>
+        <w:t>//*</w:t>
+      </w:r>
+      <w:r>
+        <w:t>LOC/PM</w:t>
+      </w:r>
+      <w:r>
+        <w:t>: Linhas de código fonte por mês. {LOC</w:t>
+      </w:r>
+      <w:r>
+        <w:t>-E</w:t>
+      </w:r>
+      <w:r>
+        <w:t>sperado/meses}</w:t>
+      </w:r>
     </w:p>
     <w:sectPr>
       <w:pgSz w:w="11906" w:h="16838"/>
@@ -2330,4 +3986,16 @@
     </a:ext>
   </a:extLst>
 </a:theme>
+</file>
+
+<file path=customXml/item1.xml><?xml version="1.0" encoding="utf-8"?>
+<b:Sources xmlns:b="http://schemas.openxmlformats.org/officeDocument/2006/bibliography" xmlns="http://schemas.openxmlformats.org/officeDocument/2006/bibliography" SelectedStyle="\APASixthEditionOfficeOnline.xsl" StyleName="APA" Version="6"/>
+</file>
+
+<file path=customXml/itemProps1.xml><?xml version="1.0" encoding="utf-8"?>
+<ds:datastoreItem xmlns:ds="http://schemas.openxmlformats.org/officeDocument/2006/customXml" ds:itemID="{7D26E34B-2558-4505-BDE9-3474FEB0C853}">
+  <ds:schemaRefs>
+    <ds:schemaRef ds:uri="http://schemas.openxmlformats.org/officeDocument/2006/bibliography"/>
+  </ds:schemaRefs>
+</ds:datastoreItem>
 </file>
</xml_diff>